<commit_message>
Fall 2021 resume update
</commit_message>
<xml_diff>
--- a/Cover Letter.docx
+++ b/Cover Letter.docx
@@ -301,7 +301,7 @@
               <w:rPr>
                 <w:color w:val="212529"/>
               </w:rPr>
-              <w:t>Epic Systems</w:t>
+              <w:t>Hudson River Trading</w:t>
             </w:r>
             <w:r>
               <w:rPr>
@@ -1177,6 +1177,7 @@
   <w:style w:type="character" w:default="1" w:styleId="DefaultParagraphFont">
     <w:name w:val="Default Paragraph Font"/>
     <w:uiPriority w:val="1"/>
+    <w:semiHidden/>
     <w:unhideWhenUsed/>
   </w:style>
   <w:style w:type="table" w:default="1" w:styleId="TableNormal">
@@ -1750,6 +1751,23 @@
 </file>
 
 <file path=customXml/item1.xml><?xml version="1.0" encoding="utf-8"?>
+<?mso-contentType ?>
+<FormTemplates xmlns="http://schemas.microsoft.com/sharepoint/v3/contenttype/forms">
+  <Display>DocumentLibraryForm</Display>
+  <Edit>DocumentLibraryForm</Edit>
+  <New>DocumentLibraryForm</New>
+</FormTemplates>
+</file>
+
+<file path=customXml/item2.xml><?xml version="1.0" encoding="utf-8"?>
+<p:properties xmlns:p="http://schemas.microsoft.com/office/2006/metadata/properties" xmlns:xsi="http://www.w3.org/2001/XMLSchema-instance" xmlns:pc="http://schemas.microsoft.com/office/infopath/2007/PartnerControls">
+  <documentManagement>
+    <MediaServiceKeyPoints xmlns="71af3243-3dd4-4a8d-8c0d-dd76da1f02a5" xsi:nil="true"/>
+  </documentManagement>
+</p:properties>
+</file>
+
+<file path=customXml/item3.xml><?xml version="1.0" encoding="utf-8"?>
 <ct:contentTypeSchema xmlns:ct="http://schemas.microsoft.com/office/2006/metadata/contentType" xmlns:ma="http://schemas.microsoft.com/office/2006/metadata/properties/metaAttributes" ct:_="" ma:_="" ma:contentTypeName="Document" ma:contentTypeID="0x01010079F111ED35F8CC479449609E8A0923A6" ma:contentTypeVersion="11" ma:contentTypeDescription="Create a new document." ma:contentTypeScope="" ma:versionID="9677210f24a1be23c92c90fd886aa0aa">
   <xsd:schema xmlns:xsd="http://www.w3.org/2001/XMLSchema" xmlns:xs="http://www.w3.org/2001/XMLSchema" xmlns:p="http://schemas.microsoft.com/office/2006/metadata/properties" xmlns:ns2="71af3243-3dd4-4a8d-8c0d-dd76da1f02a5" xmlns:ns3="16c05727-aa75-4e4a-9b5f-8a80a1165891" targetNamespace="http://schemas.microsoft.com/office/2006/metadata/properties" ma:root="true" ma:fieldsID="60e05723c5c1908df1a1a4ebf11d344e" ns2:_="" ns3:_="">
     <xsd:import namespace="71af3243-3dd4-4a8d-8c0d-dd76da1f02a5"/>
@@ -1960,24 +1978,25 @@
 </ct:contentTypeSchema>
 </file>
 
-<file path=customXml/item2.xml><?xml version="1.0" encoding="utf-8"?>
-<p:properties xmlns:p="http://schemas.microsoft.com/office/2006/metadata/properties" xmlns:xsi="http://www.w3.org/2001/XMLSchema-instance" xmlns:pc="http://schemas.microsoft.com/office/infopath/2007/PartnerControls">
-  <documentManagement>
-    <MediaServiceKeyPoints xmlns="71af3243-3dd4-4a8d-8c0d-dd76da1f02a5" xsi:nil="true"/>
-  </documentManagement>
-</p:properties>
+<file path=customXml/itemProps1.xml><?xml version="1.0" encoding="utf-8"?>
+<ds:datastoreItem xmlns:ds="http://schemas.openxmlformats.org/officeDocument/2006/customXml" ds:itemID="{11BD1C97-63DC-4AE3-B850-F629615CAAC7}">
+  <ds:schemaRefs>
+    <ds:schemaRef ds:uri="http://schemas.microsoft.com/sharepoint/v3/contenttype/forms"/>
+  </ds:schemaRefs>
+</ds:datastoreItem>
 </file>
 
-<file path=customXml/item3.xml><?xml version="1.0" encoding="utf-8"?>
-<?mso-contentType ?>
-<FormTemplates xmlns="http://schemas.microsoft.com/sharepoint/v3/contenttype/forms">
-  <Display>DocumentLibraryForm</Display>
-  <Edit>DocumentLibraryForm</Edit>
-  <New>DocumentLibraryForm</New>
-</FormTemplates>
+<file path=customXml/itemProps2.xml><?xml version="1.0" encoding="utf-8"?>
+<ds:datastoreItem xmlns:ds="http://schemas.openxmlformats.org/officeDocument/2006/customXml" ds:itemID="{E2A875E0-5BAE-4BD9-A36A-EDAD423B39A3}">
+  <ds:schemaRefs>
+    <ds:schemaRef ds:uri="http://schemas.microsoft.com/office/2006/metadata/properties"/>
+    <ds:schemaRef ds:uri="http://schemas.microsoft.com/office/infopath/2007/PartnerControls"/>
+    <ds:schemaRef ds:uri="71af3243-3dd4-4a8d-8c0d-dd76da1f02a5"/>
+  </ds:schemaRefs>
+</ds:datastoreItem>
 </file>
 
-<file path=customXml/itemProps1.xml><?xml version="1.0" encoding="utf-8"?>
+<file path=customXml/itemProps3.xml><?xml version="1.0" encoding="utf-8"?>
 <ds:datastoreItem xmlns:ds="http://schemas.openxmlformats.org/officeDocument/2006/customXml" ds:itemID="{5204680A-0D1D-460F-8EA2-C89316996757}">
   <ds:schemaRefs>
     <ds:schemaRef ds:uri="http://schemas.microsoft.com/office/2006/metadata/contentType"/>
@@ -1994,22 +2013,4 @@
     <ds:schemaRef ds:uri="http://schemas.microsoft.com/internal/obd"/>
   </ds:schemaRefs>
 </ds:datastoreItem>
-</file>
-
-<file path=customXml/itemProps2.xml><?xml version="1.0" encoding="utf-8"?>
-<ds:datastoreItem xmlns:ds="http://schemas.openxmlformats.org/officeDocument/2006/customXml" ds:itemID="{E2A875E0-5BAE-4BD9-A36A-EDAD423B39A3}">
-  <ds:schemaRefs>
-    <ds:schemaRef ds:uri="http://schemas.microsoft.com/office/2006/metadata/properties"/>
-    <ds:schemaRef ds:uri="http://schemas.microsoft.com/office/infopath/2007/PartnerControls"/>
-    <ds:schemaRef ds:uri="71af3243-3dd4-4a8d-8c0d-dd76da1f02a5"/>
-  </ds:schemaRefs>
-</ds:datastoreItem>
-</file>
-
-<file path=customXml/itemProps3.xml><?xml version="1.0" encoding="utf-8"?>
-<ds:datastoreItem xmlns:ds="http://schemas.openxmlformats.org/officeDocument/2006/customXml" ds:itemID="{11BD1C97-63DC-4AE3-B850-F629615CAAC7}">
-  <ds:schemaRefs>
-    <ds:schemaRef ds:uri="http://schemas.microsoft.com/sharepoint/v3/contenttype/forms"/>
-  </ds:schemaRefs>
-</ds:datastoreItem>
 </file>
</xml_diff>